<commit_message>
-Reworked MtM Tables,\n-Fixed ERD,\n-Modified Report
</commit_message>
<xml_diff>
--- a/Kursovaya_rabota_OPZBD.docx
+++ b/Kursovaya_rabota_OPZBD.docx
@@ -13,9 +13,9 @@
           <w:szCs w:val="28"/>
         </w:rPr>
       </w:pPr>
-      <w:bookmarkStart w:id="0" w:name="_Toc485716566"/>
-      <w:bookmarkStart w:id="1" w:name="_Hlk74239831"/>
-      <w:bookmarkEnd w:id="1"/>
+      <w:bookmarkStart w:id="0" w:name="_Hlk74239831"/>
+      <w:bookmarkStart w:id="1" w:name="_Toc485716566"/>
+      <w:bookmarkEnd w:id="0"/>
       <w:r>
         <w:rPr>
           <w:rFonts w:ascii="Times New Roman" w:hAnsi="Times New Roman" w:cs="Times New Roman"/>
@@ -1225,8 +1225,8 @@
             <w:fldChar w:fldCharType="end"/>
           </w:r>
         </w:p>
-        <w:bookmarkStart w:id="2" w:name="_Toc40584217" w:displacedByCustomXml="next"/>
-        <w:bookmarkStart w:id="3" w:name="_Toc40137432" w:displacedByCustomXml="next"/>
+        <w:bookmarkStart w:id="2" w:name="_Toc40137432" w:displacedByCustomXml="next"/>
+        <w:bookmarkStart w:id="3" w:name="_Toc40584217" w:displacedByCustomXml="next"/>
       </w:sdtContent>
     </w:sdt>
     <w:bookmarkStart w:id="4" w:name="_Toc41492417" w:displacedByCustomXml="prev"/>
@@ -1270,7 +1270,7 @@
         </w:rPr>
       </w:pPr>
       <w:bookmarkStart w:id="5" w:name="_Toc74149660"/>
-      <w:bookmarkEnd w:id="0"/>
+      <w:bookmarkEnd w:id="1"/>
       <w:bookmarkEnd w:id="3"/>
       <w:bookmarkEnd w:id="2"/>
       <w:bookmarkEnd w:id="4"/>
@@ -1979,25 +1979,7 @@
           <w:sz w:val="28"/>
           <w:szCs w:val="28"/>
         </w:rPr>
-        <w:t>Список ингредиентов (</w:t>
-      </w:r>
-      <w:r>
-        <w:rPr>
-          <w:rFonts w:ascii="Times New Roman" w:hAnsi="Times New Roman" w:cs="Times New Roman"/>
-          <w:color w:val="0D0D0D" w:themeColor="text1" w:themeTint="F2"/>
-          <w:sz w:val="28"/>
-          <w:szCs w:val="28"/>
-        </w:rPr>
-        <w:t>Индекс блюда</w:t>
-      </w:r>
-      <w:r>
-        <w:rPr>
-          <w:rFonts w:ascii="Times New Roman" w:hAnsi="Times New Roman" w:cs="Times New Roman"/>
-          <w:color w:val="0D0D0D" w:themeColor="text1" w:themeTint="F2"/>
-          <w:sz w:val="28"/>
-          <w:szCs w:val="28"/>
-        </w:rPr>
-        <w:t>,</w:t>
+        <w:t>Список ингредиентов (Индекс блюда,</w:t>
       </w:r>
       <w:r>
         <w:rPr>
@@ -2015,16 +1997,7 @@
           <w:sz w:val="28"/>
           <w:szCs w:val="28"/>
         </w:rPr>
-        <w:t>Индекс ингредиента</w:t>
-      </w:r>
-      <w:r>
-        <w:rPr>
-          <w:rFonts w:ascii="Times New Roman" w:hAnsi="Times New Roman" w:cs="Times New Roman"/>
-          <w:color w:val="0D0D0D" w:themeColor="text1" w:themeTint="F2"/>
-          <w:sz w:val="28"/>
-          <w:szCs w:val="28"/>
-        </w:rPr>
-        <w:t>)</w:t>
+        <w:t>Индекс ингредиента)</w:t>
       </w:r>
       <w:r>
         <w:rPr>
@@ -2216,17 +2189,17 @@
       </w:pPr>
       <w:r>
         <w:rPr>
-          <w:rFonts w:ascii="Times New Roman" w:hAnsi="Times New Roman" w:cs="Times New Roman"/>
+          <w:bCs/>
           <w:noProof/>
           <w:color w:val="0D0D0D" w:themeColor="text1" w:themeTint="F2"/>
           <w:sz w:val="28"/>
           <w:szCs w:val="28"/>
         </w:rPr>
         <w:drawing>
-          <wp:inline distT="0" distB="0" distL="0" distR="0" wp14:anchorId="3A186629" wp14:editId="5513F3A2">
-            <wp:extent cx="6115050" cy="4981575"/>
+          <wp:inline distT="0" distB="0" distL="0" distR="0" wp14:anchorId="165710FB" wp14:editId="1786F3D3">
+            <wp:extent cx="6115050" cy="4467225"/>
             <wp:effectExtent l="0" t="0" r="0" b="9525"/>
-            <wp:docPr id="1" name="Рисунок 1"/>
+            <wp:docPr id="3" name="Рисунок 3"/>
             <wp:cNvGraphicFramePr>
               <a:graphicFrameLocks xmlns:a="http://schemas.openxmlformats.org/drawingml/2006/main" noChangeAspect="1"/>
             </wp:cNvGraphicFramePr>
@@ -2255,7 +2228,7 @@
                   <pic:spPr bwMode="auto">
                     <a:xfrm>
                       <a:off x="0" y="0"/>
-                      <a:ext cx="6115050" cy="4981575"/>
+                      <a:ext cx="6115050" cy="4467225"/>
                     </a:xfrm>
                     <a:prstGeom prst="rect">
                       <a:avLst/>
@@ -2919,7 +2892,6 @@
           <w:szCs w:val="24"/>
           <w:lang w:val="en-US"/>
         </w:rPr>
-        <w:lastRenderedPageBreak/>
         <w:t>)</w:t>
       </w:r>
     </w:p>
@@ -2961,6 +2933,7 @@
           <w:sz w:val="28"/>
           <w:szCs w:val="28"/>
         </w:rPr>
+        <w:lastRenderedPageBreak/>
         <w:t>Хранилище</w:t>
       </w:r>
       <w:r>
@@ -3202,6 +3175,7 @@
           <w:color w:val="000000"/>
           <w:sz w:val="24"/>
           <w:szCs w:val="24"/>
+          <w:lang w:val="en-US"/>
         </w:rPr>
       </w:pPr>
       <w:r>
@@ -3230,6 +3204,7 @@
           <w:color w:val="000000"/>
           <w:sz w:val="24"/>
           <w:szCs w:val="24"/>
+          <w:lang w:val="en-US"/>
         </w:rPr>
         <w:t xml:space="preserve">IsFridge </w:t>
       </w:r>
@@ -3239,6 +3214,7 @@
           <w:color w:val="0000FF"/>
           <w:sz w:val="24"/>
           <w:szCs w:val="24"/>
+          <w:lang w:val="en-US"/>
         </w:rPr>
         <w:t>BIT</w:t>
       </w:r>
@@ -3248,6 +3224,7 @@
           <w:color w:val="808080"/>
           <w:sz w:val="24"/>
           <w:szCs w:val="24"/>
+          <w:lang w:val="en-US"/>
         </w:rPr>
         <w:t>,</w:t>
       </w:r>
@@ -3262,6 +3239,7 @@
           <w:color w:val="808080"/>
           <w:sz w:val="24"/>
           <w:szCs w:val="24"/>
+          <w:lang w:val="en-US"/>
         </w:rPr>
       </w:pPr>
       <w:r>
@@ -3270,6 +3248,7 @@
           <w:color w:val="808080"/>
           <w:sz w:val="24"/>
           <w:szCs w:val="24"/>
+          <w:lang w:val="en-US"/>
         </w:rPr>
         <w:t>)</w:t>
       </w:r>
@@ -3553,6 +3532,7 @@
           <w:color w:val="000000"/>
           <w:sz w:val="24"/>
           <w:szCs w:val="24"/>
+          <w:lang w:val="en-US"/>
         </w:rPr>
       </w:pPr>
       <w:r>
@@ -3581,6 +3561,7 @@
           <w:color w:val="0000FF"/>
           <w:sz w:val="24"/>
           <w:szCs w:val="24"/>
+          <w:lang w:val="en-US"/>
         </w:rPr>
         <w:t>Name</w:t>
       </w:r>
@@ -3590,6 +3571,7 @@
           <w:color w:val="000000"/>
           <w:sz w:val="24"/>
           <w:szCs w:val="24"/>
+          <w:lang w:val="en-US"/>
         </w:rPr>
         <w:t xml:space="preserve"> </w:t>
       </w:r>
@@ -3599,6 +3581,7 @@
           <w:color w:val="0000FF"/>
           <w:sz w:val="24"/>
           <w:szCs w:val="24"/>
+          <w:lang w:val="en-US"/>
         </w:rPr>
         <w:t>NVARCHAR</w:t>
       </w:r>
@@ -3608,6 +3591,7 @@
           <w:color w:val="808080"/>
           <w:sz w:val="24"/>
           <w:szCs w:val="24"/>
+          <w:lang w:val="en-US"/>
         </w:rPr>
         <w:t>(</w:t>
       </w:r>
@@ -3617,6 +3601,7 @@
           <w:color w:val="000000"/>
           <w:sz w:val="24"/>
           <w:szCs w:val="24"/>
+          <w:lang w:val="en-US"/>
         </w:rPr>
         <w:t>255</w:t>
       </w:r>
@@ -3626,6 +3611,7 @@
           <w:color w:val="808080"/>
           <w:sz w:val="24"/>
           <w:szCs w:val="24"/>
+          <w:lang w:val="en-US"/>
         </w:rPr>
         <w:t>),</w:t>
       </w:r>
@@ -3649,6 +3635,7 @@
           <w:color w:val="808080"/>
           <w:sz w:val="24"/>
           <w:szCs w:val="24"/>
+          <w:lang w:val="en-US"/>
         </w:rPr>
         <w:t>)</w:t>
       </w:r>
@@ -3837,7 +3824,7 @@
           <w:szCs w:val="24"/>
           <w:lang w:val="en-US"/>
         </w:rPr>
-        <w:t xml:space="preserve">Dish_ID </w:t>
+        <w:t xml:space="preserve">IL_ID </w:t>
       </w:r>
       <w:r>
         <w:rPr>
@@ -3867,7 +3854,7 @@
           <w:szCs w:val="24"/>
           <w:lang w:val="en-US"/>
         </w:rPr>
-        <w:t>REFERENCES</w:t>
+        <w:t>PRIMARY</w:t>
       </w:r>
       <w:r>
         <w:rPr>
@@ -3877,7 +3864,17 @@
           <w:szCs w:val="24"/>
           <w:lang w:val="en-US"/>
         </w:rPr>
-        <w:t xml:space="preserve"> Dish</w:t>
+        <w:t xml:space="preserve"> </w:t>
+      </w:r>
+      <w:r>
+        <w:rPr>
+          <w:rFonts w:ascii="Consolas" w:hAnsi="Consolas" w:cs="Consolas"/>
+          <w:color w:val="0000FF"/>
+          <w:sz w:val="24"/>
+          <w:szCs w:val="24"/>
+          <w:lang w:val="en-US"/>
+        </w:rPr>
+        <w:t>KEY</w:t>
       </w:r>
       <w:r>
         <w:rPr>
@@ -3887,27 +3884,7 @@
           <w:szCs w:val="24"/>
           <w:lang w:val="en-US"/>
         </w:rPr>
-        <w:t>(</w:t>
-      </w:r>
-      <w:r>
-        <w:rPr>
-          <w:rFonts w:ascii="Consolas" w:hAnsi="Consolas" w:cs="Consolas"/>
-          <w:color w:val="000000"/>
-          <w:sz w:val="24"/>
-          <w:szCs w:val="24"/>
-          <w:lang w:val="en-US"/>
-        </w:rPr>
-        <w:t>Dish_ID</w:t>
-      </w:r>
-      <w:r>
-        <w:rPr>
-          <w:rFonts w:ascii="Consolas" w:hAnsi="Consolas" w:cs="Consolas"/>
-          <w:color w:val="808080"/>
-          <w:sz w:val="24"/>
-          <w:szCs w:val="24"/>
-          <w:lang w:val="en-US"/>
-        </w:rPr>
-        <w:t>),</w:t>
+        <w:t>,</w:t>
       </w:r>
     </w:p>
     <w:p>
@@ -3952,6 +3929,121 @@
           <w:szCs w:val="24"/>
           <w:lang w:val="en-US"/>
         </w:rPr>
+        <w:t xml:space="preserve">Dish_ID </w:t>
+      </w:r>
+      <w:r>
+        <w:rPr>
+          <w:rFonts w:ascii="Consolas" w:hAnsi="Consolas" w:cs="Consolas"/>
+          <w:color w:val="0000FF"/>
+          <w:sz w:val="24"/>
+          <w:szCs w:val="24"/>
+          <w:lang w:val="en-US"/>
+        </w:rPr>
+        <w:t>INT</w:t>
+      </w:r>
+      <w:r>
+        <w:rPr>
+          <w:rFonts w:ascii="Consolas" w:hAnsi="Consolas" w:cs="Consolas"/>
+          <w:color w:val="000000"/>
+          <w:sz w:val="24"/>
+          <w:szCs w:val="24"/>
+          <w:lang w:val="en-US"/>
+        </w:rPr>
+        <w:t xml:space="preserve"> </w:t>
+      </w:r>
+      <w:r>
+        <w:rPr>
+          <w:rFonts w:ascii="Consolas" w:hAnsi="Consolas" w:cs="Consolas"/>
+          <w:color w:val="0000FF"/>
+          <w:sz w:val="24"/>
+          <w:szCs w:val="24"/>
+          <w:lang w:val="en-US"/>
+        </w:rPr>
+        <w:t>REFERENCES</w:t>
+      </w:r>
+      <w:r>
+        <w:rPr>
+          <w:rFonts w:ascii="Consolas" w:hAnsi="Consolas" w:cs="Consolas"/>
+          <w:color w:val="000000"/>
+          <w:sz w:val="24"/>
+          <w:szCs w:val="24"/>
+          <w:lang w:val="en-US"/>
+        </w:rPr>
+        <w:t xml:space="preserve"> Dish</w:t>
+      </w:r>
+      <w:r>
+        <w:rPr>
+          <w:rFonts w:ascii="Consolas" w:hAnsi="Consolas" w:cs="Consolas"/>
+          <w:color w:val="808080"/>
+          <w:sz w:val="24"/>
+          <w:szCs w:val="24"/>
+          <w:lang w:val="en-US"/>
+        </w:rPr>
+        <w:t>(</w:t>
+      </w:r>
+      <w:r>
+        <w:rPr>
+          <w:rFonts w:ascii="Consolas" w:hAnsi="Consolas" w:cs="Consolas"/>
+          <w:color w:val="000000"/>
+          <w:sz w:val="24"/>
+          <w:szCs w:val="24"/>
+          <w:lang w:val="en-US"/>
+        </w:rPr>
+        <w:t>Dish_ID</w:t>
+      </w:r>
+      <w:r>
+        <w:rPr>
+          <w:rFonts w:ascii="Consolas" w:hAnsi="Consolas" w:cs="Consolas"/>
+          <w:color w:val="808080"/>
+          <w:sz w:val="24"/>
+          <w:szCs w:val="24"/>
+          <w:lang w:val="en-US"/>
+        </w:rPr>
+        <w:t>),</w:t>
+      </w:r>
+    </w:p>
+    <w:p>
+      <w:pPr>
+        <w:autoSpaceDE w:val="0"/>
+        <w:autoSpaceDN w:val="0"/>
+        <w:adjustRightInd w:val="0"/>
+        <w:spacing w:after="0" w:line="240" w:lineRule="auto"/>
+        <w:rPr>
+          <w:rFonts w:ascii="Consolas" w:hAnsi="Consolas" w:cs="Consolas"/>
+          <w:color w:val="000000"/>
+          <w:sz w:val="24"/>
+          <w:szCs w:val="24"/>
+          <w:lang w:val="en-US"/>
+        </w:rPr>
+      </w:pPr>
+      <w:r>
+        <w:rPr>
+          <w:rFonts w:ascii="Consolas" w:hAnsi="Consolas" w:cs="Consolas"/>
+          <w:color w:val="000000"/>
+          <w:sz w:val="24"/>
+          <w:szCs w:val="24"/>
+          <w:lang w:val="en-US"/>
+        </w:rPr>
+        <w:tab/>
+      </w:r>
+      <w:r>
+        <w:rPr>
+          <w:rFonts w:ascii="Consolas" w:hAnsi="Consolas" w:cs="Consolas"/>
+          <w:color w:val="000000"/>
+          <w:sz w:val="24"/>
+          <w:szCs w:val="24"/>
+          <w:lang w:val="en-US"/>
+        </w:rPr>
+        <w:tab/>
+      </w:r>
+      <w:r>
+        <w:rPr>
+          <w:rFonts w:ascii="Consolas" w:hAnsi="Consolas" w:cs="Consolas"/>
+          <w:color w:val="000000"/>
+          <w:sz w:val="24"/>
+          <w:szCs w:val="24"/>
+          <w:lang w:val="en-US"/>
+        </w:rPr>
         <w:t xml:space="preserve">ING_ID </w:t>
       </w:r>
       <w:r>
@@ -4035,6 +4127,7 @@
           <w:color w:val="808080"/>
           <w:sz w:val="24"/>
           <w:szCs w:val="24"/>
+          <w:lang w:val="en-US"/>
         </w:rPr>
       </w:pPr>
       <w:r>
@@ -4045,6 +4138,16 @@
           <w:szCs w:val="24"/>
         </w:rPr>
         <w:t>)</w:t>
+      </w:r>
+      <w:r>
+        <w:rPr>
+          <w:rFonts w:ascii="Consolas" w:hAnsi="Consolas" w:cs="Consolas"/>
+          <w:color w:val="808080"/>
+          <w:sz w:val="24"/>
+          <w:szCs w:val="24"/>
+          <w:lang w:val="en-US"/>
+        </w:rPr>
+        <w:t xml:space="preserve"> </w:t>
       </w:r>
     </w:p>
     <w:p>
@@ -4053,6 +4156,495 @@
         <w:ind w:firstLine="709"/>
         <w:jc w:val="both"/>
         <w:rPr>
+          <w:rFonts w:ascii="Times New Roman" w:hAnsi="Times New Roman" w:cs="Times New Roman"/>
+          <w:b/>
+          <w:bCs/>
+          <w:color w:val="0D0D0D" w:themeColor="text1" w:themeTint="F2"/>
+          <w:sz w:val="28"/>
+          <w:szCs w:val="28"/>
+          <w:lang w:val="en-US"/>
+        </w:rPr>
+      </w:pPr>
+      <w:r>
+        <w:rPr>
+          <w:rFonts w:ascii="Times New Roman" w:hAnsi="Times New Roman" w:cs="Times New Roman"/>
+          <w:b/>
+          <w:bCs/>
+          <w:color w:val="0D0D0D" w:themeColor="text1" w:themeTint="F2"/>
+          <w:sz w:val="28"/>
+          <w:szCs w:val="28"/>
+        </w:rPr>
+        <w:t>Список</w:t>
+      </w:r>
+      <w:r>
+        <w:rPr>
+          <w:rFonts w:ascii="Times New Roman" w:hAnsi="Times New Roman" w:cs="Times New Roman"/>
+          <w:b/>
+          <w:bCs/>
+          <w:color w:val="0D0D0D" w:themeColor="text1" w:themeTint="F2"/>
+          <w:sz w:val="28"/>
+          <w:szCs w:val="28"/>
+          <w:lang w:val="en-US"/>
+        </w:rPr>
+        <w:t xml:space="preserve"> </w:t>
+      </w:r>
+      <w:r>
+        <w:rPr>
+          <w:rFonts w:ascii="Times New Roman" w:hAnsi="Times New Roman" w:cs="Times New Roman"/>
+          <w:b/>
+          <w:bCs/>
+          <w:color w:val="0D0D0D" w:themeColor="text1" w:themeTint="F2"/>
+          <w:sz w:val="28"/>
+          <w:szCs w:val="28"/>
+        </w:rPr>
+        <w:t>х</w:t>
+      </w:r>
+      <w:bookmarkStart w:id="12" w:name="_GoBack"/>
+      <w:bookmarkEnd w:id="12"/>
+      <w:r>
+        <w:rPr>
+          <w:rFonts w:ascii="Times New Roman" w:hAnsi="Times New Roman" w:cs="Times New Roman"/>
+          <w:b/>
+          <w:bCs/>
+          <w:color w:val="0D0D0D" w:themeColor="text1" w:themeTint="F2"/>
+          <w:sz w:val="28"/>
+          <w:szCs w:val="28"/>
+        </w:rPr>
+        <w:t>ранимых продуктов</w:t>
+      </w:r>
+      <w:r>
+        <w:rPr>
+          <w:rFonts w:ascii="Times New Roman" w:hAnsi="Times New Roman" w:cs="Times New Roman"/>
+          <w:b/>
+          <w:bCs/>
+          <w:color w:val="0D0D0D" w:themeColor="text1" w:themeTint="F2"/>
+          <w:sz w:val="28"/>
+          <w:szCs w:val="28"/>
+          <w:lang w:val="en-US"/>
+        </w:rPr>
+        <w:t>.</w:t>
+      </w:r>
+    </w:p>
+    <w:p>
+      <w:pPr>
+        <w:spacing w:after="0" w:line="360" w:lineRule="auto"/>
+        <w:ind w:firstLine="709"/>
+        <w:jc w:val="both"/>
+        <w:rPr>
+          <w:rFonts w:ascii="Consolas" w:hAnsi="Consolas" w:cs="Consolas"/>
+          <w:color w:val="808080"/>
+          <w:sz w:val="24"/>
+          <w:szCs w:val="24"/>
+        </w:rPr>
+      </w:pPr>
+    </w:p>
+    <w:p>
+      <w:pPr>
+        <w:autoSpaceDE w:val="0"/>
+        <w:autoSpaceDN w:val="0"/>
+        <w:adjustRightInd w:val="0"/>
+        <w:spacing w:after="0" w:line="240" w:lineRule="auto"/>
+        <w:ind w:firstLine="708"/>
+        <w:rPr>
+          <w:rFonts w:ascii="Consolas" w:hAnsi="Consolas" w:cs="Consolas"/>
+          <w:color w:val="000000"/>
+          <w:sz w:val="24"/>
+          <w:szCs w:val="24"/>
+          <w:lang w:val="en-US"/>
+        </w:rPr>
+      </w:pPr>
+      <w:r>
+        <w:rPr>
+          <w:rFonts w:ascii="Consolas" w:hAnsi="Consolas" w:cs="Consolas"/>
+          <w:color w:val="0000FF"/>
+          <w:sz w:val="24"/>
+          <w:szCs w:val="24"/>
+          <w:lang w:val="en-US"/>
+        </w:rPr>
+        <w:t>CREATE</w:t>
+      </w:r>
+      <w:r>
+        <w:rPr>
+          <w:rFonts w:ascii="Consolas" w:hAnsi="Consolas" w:cs="Consolas"/>
+          <w:color w:val="000000"/>
+          <w:sz w:val="24"/>
+          <w:szCs w:val="24"/>
+          <w:lang w:val="en-US"/>
+        </w:rPr>
+        <w:t xml:space="preserve"> </w:t>
+      </w:r>
+      <w:r>
+        <w:rPr>
+          <w:rFonts w:ascii="Consolas" w:hAnsi="Consolas" w:cs="Consolas"/>
+          <w:color w:val="0000FF"/>
+          <w:sz w:val="24"/>
+          <w:szCs w:val="24"/>
+          <w:lang w:val="en-US"/>
+        </w:rPr>
+        <w:t>TABLE</w:t>
+      </w:r>
+      <w:r>
+        <w:rPr>
+          <w:rFonts w:ascii="Consolas" w:hAnsi="Consolas" w:cs="Consolas"/>
+          <w:color w:val="000000"/>
+          <w:sz w:val="24"/>
+          <w:szCs w:val="24"/>
+          <w:lang w:val="en-US"/>
+        </w:rPr>
+        <w:t xml:space="preserve"> StoreList</w:t>
+      </w:r>
+      <w:r>
+        <w:rPr>
+          <w:rFonts w:ascii="Consolas" w:hAnsi="Consolas" w:cs="Consolas"/>
+          <w:color w:val="808080"/>
+          <w:sz w:val="24"/>
+          <w:szCs w:val="24"/>
+          <w:lang w:val="en-US"/>
+        </w:rPr>
+        <w:t>(</w:t>
+      </w:r>
+    </w:p>
+    <w:p>
+      <w:pPr>
+        <w:autoSpaceDE w:val="0"/>
+        <w:autoSpaceDN w:val="0"/>
+        <w:adjustRightInd w:val="0"/>
+        <w:spacing w:after="0" w:line="240" w:lineRule="auto"/>
+        <w:rPr>
+          <w:rFonts w:ascii="Consolas" w:hAnsi="Consolas" w:cs="Consolas"/>
+          <w:color w:val="000000"/>
+          <w:sz w:val="24"/>
+          <w:szCs w:val="24"/>
+          <w:lang w:val="en-US"/>
+        </w:rPr>
+      </w:pPr>
+      <w:r>
+        <w:rPr>
+          <w:rFonts w:ascii="Consolas" w:hAnsi="Consolas" w:cs="Consolas"/>
+          <w:color w:val="000000"/>
+          <w:sz w:val="24"/>
+          <w:szCs w:val="24"/>
+          <w:lang w:val="en-US"/>
+        </w:rPr>
+        <w:tab/>
+      </w:r>
+      <w:r>
+        <w:rPr>
+          <w:rFonts w:ascii="Consolas" w:hAnsi="Consolas" w:cs="Consolas"/>
+          <w:color w:val="000000"/>
+          <w:sz w:val="24"/>
+          <w:szCs w:val="24"/>
+          <w:lang w:val="en-US"/>
+        </w:rPr>
+        <w:tab/>
+      </w:r>
+      <w:r>
+        <w:rPr>
+          <w:rFonts w:ascii="Consolas" w:hAnsi="Consolas" w:cs="Consolas"/>
+          <w:color w:val="000000"/>
+          <w:sz w:val="24"/>
+          <w:szCs w:val="24"/>
+          <w:lang w:val="en-US"/>
+        </w:rPr>
+        <w:t xml:space="preserve">SL_ID </w:t>
+      </w:r>
+      <w:r>
+        <w:rPr>
+          <w:rFonts w:ascii="Consolas" w:hAnsi="Consolas" w:cs="Consolas"/>
+          <w:color w:val="0000FF"/>
+          <w:sz w:val="24"/>
+          <w:szCs w:val="24"/>
+          <w:lang w:val="en-US"/>
+        </w:rPr>
+        <w:t>INT</w:t>
+      </w:r>
+      <w:r>
+        <w:rPr>
+          <w:rFonts w:ascii="Consolas" w:hAnsi="Consolas" w:cs="Consolas"/>
+          <w:color w:val="000000"/>
+          <w:sz w:val="24"/>
+          <w:szCs w:val="24"/>
+          <w:lang w:val="en-US"/>
+        </w:rPr>
+        <w:t xml:space="preserve"> </w:t>
+      </w:r>
+      <w:r>
+        <w:rPr>
+          <w:rFonts w:ascii="Consolas" w:hAnsi="Consolas" w:cs="Consolas"/>
+          <w:color w:val="0000FF"/>
+          <w:sz w:val="24"/>
+          <w:szCs w:val="24"/>
+          <w:lang w:val="en-US"/>
+        </w:rPr>
+        <w:t>PRIMARY</w:t>
+      </w:r>
+      <w:r>
+        <w:rPr>
+          <w:rFonts w:ascii="Consolas" w:hAnsi="Consolas" w:cs="Consolas"/>
+          <w:color w:val="000000"/>
+          <w:sz w:val="24"/>
+          <w:szCs w:val="24"/>
+          <w:lang w:val="en-US"/>
+        </w:rPr>
+        <w:t xml:space="preserve"> </w:t>
+      </w:r>
+      <w:r>
+        <w:rPr>
+          <w:rFonts w:ascii="Consolas" w:hAnsi="Consolas" w:cs="Consolas"/>
+          <w:color w:val="0000FF"/>
+          <w:sz w:val="24"/>
+          <w:szCs w:val="24"/>
+          <w:lang w:val="en-US"/>
+        </w:rPr>
+        <w:t>KEY</w:t>
+      </w:r>
+      <w:r>
+        <w:rPr>
+          <w:rFonts w:ascii="Consolas" w:hAnsi="Consolas" w:cs="Consolas"/>
+          <w:color w:val="808080"/>
+          <w:sz w:val="24"/>
+          <w:szCs w:val="24"/>
+          <w:lang w:val="en-US"/>
+        </w:rPr>
+        <w:t>,</w:t>
+      </w:r>
+    </w:p>
+    <w:p>
+      <w:pPr>
+        <w:autoSpaceDE w:val="0"/>
+        <w:autoSpaceDN w:val="0"/>
+        <w:adjustRightInd w:val="0"/>
+        <w:spacing w:after="0" w:line="240" w:lineRule="auto"/>
+        <w:rPr>
+          <w:rFonts w:ascii="Consolas" w:hAnsi="Consolas" w:cs="Consolas"/>
+          <w:color w:val="000000"/>
+          <w:sz w:val="24"/>
+          <w:szCs w:val="24"/>
+          <w:lang w:val="en-US"/>
+        </w:rPr>
+      </w:pPr>
+      <w:r>
+        <w:rPr>
+          <w:rFonts w:ascii="Consolas" w:hAnsi="Consolas" w:cs="Consolas"/>
+          <w:color w:val="000000"/>
+          <w:sz w:val="24"/>
+          <w:szCs w:val="24"/>
+          <w:lang w:val="en-US"/>
+        </w:rPr>
+        <w:tab/>
+      </w:r>
+      <w:r>
+        <w:rPr>
+          <w:rFonts w:ascii="Consolas" w:hAnsi="Consolas" w:cs="Consolas"/>
+          <w:color w:val="000000"/>
+          <w:sz w:val="24"/>
+          <w:szCs w:val="24"/>
+          <w:lang w:val="en-US"/>
+        </w:rPr>
+        <w:tab/>
+      </w:r>
+      <w:r>
+        <w:rPr>
+          <w:rFonts w:ascii="Consolas" w:hAnsi="Consolas" w:cs="Consolas"/>
+          <w:color w:val="000000"/>
+          <w:sz w:val="24"/>
+          <w:szCs w:val="24"/>
+          <w:lang w:val="en-US"/>
+        </w:rPr>
+        <w:t xml:space="preserve">Store_ID </w:t>
+      </w:r>
+      <w:r>
+        <w:rPr>
+          <w:rFonts w:ascii="Consolas" w:hAnsi="Consolas" w:cs="Consolas"/>
+          <w:color w:val="0000FF"/>
+          <w:sz w:val="24"/>
+          <w:szCs w:val="24"/>
+          <w:lang w:val="en-US"/>
+        </w:rPr>
+        <w:t>INT</w:t>
+      </w:r>
+      <w:r>
+        <w:rPr>
+          <w:rFonts w:ascii="Consolas" w:hAnsi="Consolas" w:cs="Consolas"/>
+          <w:color w:val="000000"/>
+          <w:sz w:val="24"/>
+          <w:szCs w:val="24"/>
+          <w:lang w:val="en-US"/>
+        </w:rPr>
+        <w:t xml:space="preserve"> </w:t>
+      </w:r>
+      <w:r>
+        <w:rPr>
+          <w:rFonts w:ascii="Consolas" w:hAnsi="Consolas" w:cs="Consolas"/>
+          <w:color w:val="0000FF"/>
+          <w:sz w:val="24"/>
+          <w:szCs w:val="24"/>
+          <w:lang w:val="en-US"/>
+        </w:rPr>
+        <w:t>REFERENCES</w:t>
+      </w:r>
+      <w:r>
+        <w:rPr>
+          <w:rFonts w:ascii="Consolas" w:hAnsi="Consolas" w:cs="Consolas"/>
+          <w:color w:val="000000"/>
+          <w:sz w:val="24"/>
+          <w:szCs w:val="24"/>
+          <w:lang w:val="en-US"/>
+        </w:rPr>
+        <w:t xml:space="preserve"> Storage</w:t>
+      </w:r>
+      <w:r>
+        <w:rPr>
+          <w:rFonts w:ascii="Consolas" w:hAnsi="Consolas" w:cs="Consolas"/>
+          <w:color w:val="808080"/>
+          <w:sz w:val="24"/>
+          <w:szCs w:val="24"/>
+          <w:lang w:val="en-US"/>
+        </w:rPr>
+        <w:t>(</w:t>
+      </w:r>
+      <w:r>
+        <w:rPr>
+          <w:rFonts w:ascii="Consolas" w:hAnsi="Consolas" w:cs="Consolas"/>
+          <w:color w:val="000000"/>
+          <w:sz w:val="24"/>
+          <w:szCs w:val="24"/>
+          <w:lang w:val="en-US"/>
+        </w:rPr>
+        <w:t>Storage_ID</w:t>
+      </w:r>
+      <w:r>
+        <w:rPr>
+          <w:rFonts w:ascii="Consolas" w:hAnsi="Consolas" w:cs="Consolas"/>
+          <w:color w:val="808080"/>
+          <w:sz w:val="24"/>
+          <w:szCs w:val="24"/>
+          <w:lang w:val="en-US"/>
+        </w:rPr>
+        <w:t>),</w:t>
+      </w:r>
+    </w:p>
+    <w:p>
+      <w:pPr>
+        <w:autoSpaceDE w:val="0"/>
+        <w:autoSpaceDN w:val="0"/>
+        <w:adjustRightInd w:val="0"/>
+        <w:spacing w:after="0" w:line="240" w:lineRule="auto"/>
+        <w:rPr>
+          <w:rFonts w:ascii="Consolas" w:hAnsi="Consolas" w:cs="Consolas"/>
+          <w:color w:val="000000"/>
+          <w:sz w:val="24"/>
+          <w:szCs w:val="24"/>
+          <w:lang w:val="en-US"/>
+        </w:rPr>
+      </w:pPr>
+      <w:r>
+        <w:rPr>
+          <w:rFonts w:ascii="Consolas" w:hAnsi="Consolas" w:cs="Consolas"/>
+          <w:color w:val="000000"/>
+          <w:sz w:val="24"/>
+          <w:szCs w:val="24"/>
+          <w:lang w:val="en-US"/>
+        </w:rPr>
+        <w:tab/>
+      </w:r>
+      <w:r>
+        <w:rPr>
+          <w:rFonts w:ascii="Consolas" w:hAnsi="Consolas" w:cs="Consolas"/>
+          <w:color w:val="000000"/>
+          <w:sz w:val="24"/>
+          <w:szCs w:val="24"/>
+          <w:lang w:val="en-US"/>
+        </w:rPr>
+        <w:tab/>
+      </w:r>
+      <w:r>
+        <w:rPr>
+          <w:rFonts w:ascii="Consolas" w:hAnsi="Consolas" w:cs="Consolas"/>
+          <w:color w:val="000000"/>
+          <w:sz w:val="24"/>
+          <w:szCs w:val="24"/>
+          <w:lang w:val="en-US"/>
+        </w:rPr>
+        <w:t xml:space="preserve">ING_ID </w:t>
+      </w:r>
+      <w:r>
+        <w:rPr>
+          <w:rFonts w:ascii="Consolas" w:hAnsi="Consolas" w:cs="Consolas"/>
+          <w:color w:val="0000FF"/>
+          <w:sz w:val="24"/>
+          <w:szCs w:val="24"/>
+          <w:lang w:val="en-US"/>
+        </w:rPr>
+        <w:t>INT</w:t>
+      </w:r>
+      <w:r>
+        <w:rPr>
+          <w:rFonts w:ascii="Consolas" w:hAnsi="Consolas" w:cs="Consolas"/>
+          <w:color w:val="000000"/>
+          <w:sz w:val="24"/>
+          <w:szCs w:val="24"/>
+          <w:lang w:val="en-US"/>
+        </w:rPr>
+        <w:t xml:space="preserve"> </w:t>
+      </w:r>
+      <w:r>
+        <w:rPr>
+          <w:rFonts w:ascii="Consolas" w:hAnsi="Consolas" w:cs="Consolas"/>
+          <w:color w:val="0000FF"/>
+          <w:sz w:val="24"/>
+          <w:szCs w:val="24"/>
+          <w:lang w:val="en-US"/>
+        </w:rPr>
+        <w:t>REFERENCES</w:t>
+      </w:r>
+      <w:r>
+        <w:rPr>
+          <w:rFonts w:ascii="Consolas" w:hAnsi="Consolas" w:cs="Consolas"/>
+          <w:color w:val="000000"/>
+          <w:sz w:val="24"/>
+          <w:szCs w:val="24"/>
+          <w:lang w:val="en-US"/>
+        </w:rPr>
+        <w:t xml:space="preserve"> Ingredients</w:t>
+      </w:r>
+      <w:r>
+        <w:rPr>
+          <w:rFonts w:ascii="Consolas" w:hAnsi="Consolas" w:cs="Consolas"/>
+          <w:color w:val="808080"/>
+          <w:sz w:val="24"/>
+          <w:szCs w:val="24"/>
+          <w:lang w:val="en-US"/>
+        </w:rPr>
+        <w:t>(</w:t>
+      </w:r>
+      <w:r>
+        <w:rPr>
+          <w:rFonts w:ascii="Consolas" w:hAnsi="Consolas" w:cs="Consolas"/>
+          <w:color w:val="000000"/>
+          <w:sz w:val="24"/>
+          <w:szCs w:val="24"/>
+          <w:lang w:val="en-US"/>
+        </w:rPr>
+        <w:t>Ing_ID</w:t>
+      </w:r>
+      <w:r>
+        <w:rPr>
+          <w:rFonts w:ascii="Consolas" w:hAnsi="Consolas" w:cs="Consolas"/>
+          <w:color w:val="808080"/>
+          <w:sz w:val="24"/>
+          <w:szCs w:val="24"/>
+          <w:lang w:val="en-US"/>
+        </w:rPr>
+        <w:t>)</w:t>
+      </w:r>
+    </w:p>
+    <w:p>
+      <w:pPr>
+        <w:spacing w:after="0" w:line="360" w:lineRule="auto"/>
+        <w:ind w:firstLine="709"/>
+        <w:jc w:val="both"/>
+        <w:rPr>
           <w:rFonts w:ascii="Consolas" w:hAnsi="Consolas" w:cs="Times New Roman"/>
           <w:color w:val="0D0D0D" w:themeColor="text1" w:themeTint="F2"/>
           <w:sz w:val="24"/>
@@ -4060,6 +4652,15 @@
           <w:lang w:val="en-US"/>
         </w:rPr>
       </w:pPr>
+      <w:r>
+        <w:rPr>
+          <w:rFonts w:ascii="Consolas" w:hAnsi="Consolas" w:cs="Consolas"/>
+          <w:color w:val="808080"/>
+          <w:sz w:val="24"/>
+          <w:szCs w:val="24"/>
+        </w:rPr>
+        <w:t>)</w:t>
+      </w:r>
     </w:p>
     <w:p>
       <w:pPr>
@@ -4141,7 +4742,7 @@
           <w:szCs w:val="30"/>
         </w:rPr>
       </w:pPr>
-      <w:bookmarkStart w:id="12" w:name="_Toc74149665"/>
+      <w:bookmarkStart w:id="13" w:name="_Toc74149665"/>
       <w:r>
         <w:rPr>
           <w:color w:val="0D0D0D" w:themeColor="text1" w:themeTint="F2"/>
@@ -4150,7 +4751,7 @@
         </w:rPr>
         <w:t>Результат выполнения запросов</w:t>
       </w:r>
-      <w:bookmarkEnd w:id="12"/>
+      <w:bookmarkEnd w:id="13"/>
     </w:p>
     <w:p>
       <w:pPr>
@@ -4475,6 +5076,7 @@
           <w:sz w:val="28"/>
           <w:szCs w:val="28"/>
         </w:rPr>
+        <w:lastRenderedPageBreak/>
         <w:drawing>
           <wp:inline distT="0" distB="0" distL="0" distR="0" wp14:anchorId="56135731" wp14:editId="68012703">
             <wp:extent cx="895350" cy="752475"/>
@@ -4545,7 +5147,6 @@
           <w:sz w:val="28"/>
           <w:szCs w:val="28"/>
         </w:rPr>
-        <w:lastRenderedPageBreak/>
         <w:t xml:space="preserve">Рисунок </w:t>
       </w:r>
       <w:r>
@@ -4832,8 +5433,6 @@
           <w:szCs w:val="28"/>
         </w:rPr>
       </w:pPr>
-      <w:bookmarkStart w:id="13" w:name="_GoBack"/>
-      <w:bookmarkEnd w:id="13"/>
       <w:r>
         <w:rPr>
           <w:bCs/>
@@ -11902,7 +12501,7 @@
 </file>
 
 <file path=customXml/itemProps1.xml><?xml version="1.0" encoding="utf-8"?>
-<ds:datastoreItem xmlns:ds="http://schemas.openxmlformats.org/officeDocument/2006/customXml" ds:itemID="{8F8D9FED-78F2-439F-A17C-69DB79761DBD}">
+<ds:datastoreItem xmlns:ds="http://schemas.openxmlformats.org/officeDocument/2006/customXml" ds:itemID="{11A63659-125D-4827-9C36-FBB5289874B4}">
   <ds:schemaRefs>
     <ds:schemaRef ds:uri="http://schemas.openxmlformats.org/officeDocument/2006/bibliography"/>
   </ds:schemaRefs>

</xml_diff>